<commit_message>
Adds updated assignment 6
</commit_message>
<xml_diff>
--- a/Assignments/Assignment06_DependencyInjection/Assignment06_DependencyInjection.docx
+++ b/Assignments/Assignment06_DependencyInjection/Assignment06_DependencyInjection.docx
@@ -439,7 +439,7 @@
         <w:rPr>
           <w:b/>
         </w:rPr>
-        <w:t>GuidRequestIdGenerator</w:t>
+        <w:t>RequestIdGenerator</w:t>
       </w:r>
       <w:proofErr w:type="spellEnd"/>
     </w:p>
@@ -451,21 +451,8 @@
           <w:numId w:val="2"/>
         </w:numPr>
       </w:pPr>
-      <w:proofErr w:type="spellStart"/>
-      <w:r>
-        <w:t>RequestIdFilter</w:t>
-      </w:r>
-      <w:proofErr w:type="spellEnd"/>
-      <w:r>
-        <w:t xml:space="preserve"> adds a unique request-id header to each response. However, currently it only is using the static string “local-id.”  Update the </w:t>
-      </w:r>
-      <w:proofErr w:type="spellStart"/>
-      <w:r>
-        <w:t>RequestIdFilter</w:t>
-      </w:r>
-      <w:proofErr w:type="spellEnd"/>
-      <w:r>
-        <w:t xml:space="preserve"> so it depends on a </w:t>
+      <w:r>
+        <w:t xml:space="preserve">Create an </w:t>
       </w:r>
       <w:proofErr w:type="spellStart"/>
       <w:r>
@@ -473,7 +460,21 @@
       </w:r>
       <w:proofErr w:type="spellEnd"/>
       <w:r>
-        <w:t>.</w:t>
+        <w:t xml:space="preserve"> </w:t>
+      </w:r>
+      <w:r>
+        <w:t xml:space="preserve">interface based on the </w:t>
+      </w:r>
+      <w:proofErr w:type="spellStart"/>
+      <w:r>
+        <w:t>RequestIdGenerator</w:t>
+      </w:r>
+      <w:proofErr w:type="spellEnd"/>
+      <w:r>
+        <w:t xml:space="preserve"> </w:t>
+      </w:r>
+      <w:r>
+        <w:t>class.</w:t>
       </w:r>
     </w:p>
     <w:p>
@@ -485,7 +486,7 @@
         </w:numPr>
       </w:pPr>
       <w:r>
-        <w:t xml:space="preserve">Create an </w:t>
+        <w:t xml:space="preserve">A new </w:t>
       </w:r>
       <w:proofErr w:type="spellStart"/>
       <w:r>
@@ -493,21 +494,13 @@
       </w:r>
       <w:proofErr w:type="spellEnd"/>
       <w:r>
-        <w:t xml:space="preserve"> </w:t>
-      </w:r>
-      <w:r>
-        <w:t xml:space="preserve">interface based on the </w:t>
-      </w:r>
-      <w:proofErr w:type="spellStart"/>
-      <w:r>
-        <w:t>GuidRequestIdGenerator</w:t>
-      </w:r>
-      <w:proofErr w:type="spellEnd"/>
-      <w:r>
-        <w:t xml:space="preserve"> </w:t>
-      </w:r>
-      <w:r>
-        <w:t>class.</w:t>
+        <w:t xml:space="preserve"> instance should be created </w:t>
+      </w:r>
+      <w:r>
+        <w:t>once per request</w:t>
+      </w:r>
+      <w:r>
+        <w:t>.</w:t>
       </w:r>
     </w:p>
     <w:p>
@@ -518,8 +511,27 @@
           <w:numId w:val="2"/>
         </w:numPr>
       </w:pPr>
-      <w:r>
-        <w:t xml:space="preserve">A new </w:t>
+      <w:proofErr w:type="spellStart"/>
+      <w:r>
+        <w:t>RequestIdFilter</w:t>
+      </w:r>
+      <w:proofErr w:type="spellEnd"/>
+      <w:r>
+        <w:t xml:space="preserve"> is supposed to add a unique request-id header to each response. However, currently it only is using the static string “local-id.”  Update the </w:t>
+      </w:r>
+      <w:proofErr w:type="spellStart"/>
+      <w:r>
+        <w:t>RequestIdFilter</w:t>
+      </w:r>
+      <w:proofErr w:type="spellEnd"/>
+      <w:r>
+        <w:t xml:space="preserve"> so it depends on a</w:t>
+      </w:r>
+      <w:r>
+        <w:t>n</w:t>
+      </w:r>
+      <w:r>
+        <w:t xml:space="preserve"> </w:t>
       </w:r>
       <w:proofErr w:type="spellStart"/>
       <w:r>
@@ -527,8 +539,16 @@
       </w:r>
       <w:proofErr w:type="spellEnd"/>
       <w:r>
-        <w:t xml:space="preserve"> instance should be created each time one is needed.</w:t>
-      </w:r>
+        <w:t xml:space="preserve"> and uses </w:t>
+      </w:r>
+      <w:r>
+        <w:t>it</w:t>
+      </w:r>
+      <w:r>
+        <w:t xml:space="preserve"> to add a real request id to the request-id header.</w:t>
+      </w:r>
+      <w:bookmarkStart w:id="0" w:name="_GoBack"/>
+      <w:bookmarkEnd w:id="0"/>
     </w:p>
     <w:p>
       <w:pPr>
@@ -716,8 +736,6 @@
       <w:r>
         <w:t>a reputation bonus</w:t>
       </w:r>
-      <w:bookmarkStart w:id="0" w:name="_GoBack"/>
-      <w:bookmarkEnd w:id="0"/>
       <w:r>
         <w:t xml:space="preserve">. The levels are cumulative, so for example, don’t </w:t>
       </w:r>

</xml_diff>